<commit_message>
Connor: Updated Meeting Minutes for the meetings so far
</commit_message>
<xml_diff>
--- a/Documentation/Meetings/Supervisor Meeting Minutes 14.11.2016.docx
+++ b/Documentation/Meetings/Supervisor Meeting Minutes 14.11.2016.docx
@@ -261,17 +261,8 @@
                 <w:b/>
                 <w:lang w:val="en-GB"/>
               </w:rPr>
-              <w:t xml:space="preserve">Hans </w:t>
+              <w:t>Hans Vandierendonck</w:t>
             </w:r>
-            <w:proofErr w:type="spellStart"/>
-            <w:r>
-              <w:rPr>
-                <w:b/>
-                <w:lang w:val="en-GB"/>
-              </w:rPr>
-              <w:t>Vandierendonck</w:t>
-            </w:r>
-            <w:proofErr w:type="spellEnd"/>
           </w:p>
         </w:tc>
       </w:tr>
@@ -366,16 +357,7 @@
                 <w:b/>
                 <w:lang w:val="en-GB"/>
               </w:rPr>
-              <w:t>14/11/20</w:t>
-            </w:r>
-            <w:bookmarkStart w:id="0" w:name="_GoBack"/>
-            <w:bookmarkEnd w:id="0"/>
-            <w:r>
-              <w:rPr>
-                <w:b/>
-                <w:lang w:val="en-GB"/>
-              </w:rPr>
-              <w:t>16</w:t>
+              <w:t>14/11/2016</w:t>
             </w:r>
           </w:p>
         </w:tc>
@@ -457,12 +439,41 @@
                         <w:txbxContent>
                           <w:p>
                             <w:pPr>
-                              <w:pStyle w:val="ListParagraph"/>
                               <w:rPr>
                                 <w:sz w:val="24"/>
                                 <w:szCs w:val="24"/>
                               </w:rPr>
                             </w:pPr>
+                            <w:r>
+                              <w:rPr>
+                                <w:sz w:val="24"/>
+                                <w:szCs w:val="24"/>
+                              </w:rPr>
+                              <w:t>Since the last meeting, I have successfully linked all three components of my system together. So I can make requests from my UI to the Edge Node and on to the Data Centre and back through to the client altering the response on the way.</w:t>
+                            </w:r>
+                          </w:p>
+                          <w:p>
+                            <w:pPr>
+                              <w:rPr>
+                                <w:sz w:val="24"/>
+                                <w:szCs w:val="24"/>
+                              </w:rPr>
+                            </w:pPr>
+                          </w:p>
+                          <w:p>
+                            <w:pPr>
+                              <w:rPr>
+                                <w:sz w:val="24"/>
+                                <w:szCs w:val="24"/>
+                              </w:rPr>
+                            </w:pPr>
+                            <w:r>
+                              <w:rPr>
+                                <w:sz w:val="24"/>
+                                <w:szCs w:val="24"/>
+                              </w:rPr>
+                              <w:t>I got feedback on my updated Project Description document on how to improve it further. We also agreed that for the demo in December I should aim to have a basic caching application working and discussed possible implementations of this application</w:t>
+                            </w:r>
                           </w:p>
                         </w:txbxContent>
                       </wps:txbx>
@@ -492,12 +503,41 @@
                   <w:txbxContent>
                     <w:p>
                       <w:pPr>
-                        <w:pStyle w:val="ListParagraph"/>
                         <w:rPr>
                           <w:sz w:val="24"/>
                           <w:szCs w:val="24"/>
                         </w:rPr>
                       </w:pPr>
+                      <w:r>
+                        <w:rPr>
+                          <w:sz w:val="24"/>
+                          <w:szCs w:val="24"/>
+                        </w:rPr>
+                        <w:t>Since the last meeting, I have successfully linked all three components of my system together. So I can make requests from my UI to the Edge Node and on to the Data Centre and back through to the client altering the response on the way.</w:t>
+                      </w:r>
+                    </w:p>
+                    <w:p>
+                      <w:pPr>
+                        <w:rPr>
+                          <w:sz w:val="24"/>
+                          <w:szCs w:val="24"/>
+                        </w:rPr>
+                      </w:pPr>
+                    </w:p>
+                    <w:p>
+                      <w:pPr>
+                        <w:rPr>
+                          <w:sz w:val="24"/>
+                          <w:szCs w:val="24"/>
+                        </w:rPr>
+                      </w:pPr>
+                      <w:r>
+                        <w:rPr>
+                          <w:sz w:val="24"/>
+                          <w:szCs w:val="24"/>
+                        </w:rPr>
+                        <w:t>I got feedback on my updated Project Description document on how to improve it further. We also agreed that for the demo in December I should aim to have a basic caching application working and discussed possible implementations of this application</w:t>
+                      </w:r>
                     </w:p>
                   </w:txbxContent>
                 </v:textbox>
@@ -597,12 +637,88 @@
                           <w:p>
                             <w:pPr>
                               <w:pStyle w:val="ListParagraph"/>
+                              <w:numPr>
+                                <w:ilvl w:val="0"/>
+                                <w:numId w:val="5"/>
+                              </w:numPr>
                               <w:spacing w:before="120"/>
                               <w:rPr>
                                 <w:sz w:val="24"/>
                                 <w:szCs w:val="24"/>
                               </w:rPr>
                             </w:pPr>
+                            <w:r>
+                              <w:rPr>
+                                <w:sz w:val="24"/>
+                                <w:szCs w:val="24"/>
+                              </w:rPr>
+                              <w:t>Create caching application for the edge node</w:t>
+                            </w:r>
+                          </w:p>
+                          <w:p>
+                            <w:pPr>
+                              <w:pStyle w:val="ListParagraph"/>
+                              <w:numPr>
+                                <w:ilvl w:val="0"/>
+                                <w:numId w:val="5"/>
+                              </w:numPr>
+                              <w:spacing w:before="120"/>
+                              <w:rPr>
+                                <w:sz w:val="24"/>
+                                <w:szCs w:val="24"/>
+                              </w:rPr>
+                            </w:pPr>
+                            <w:r>
+                              <w:rPr>
+                                <w:sz w:val="24"/>
+                                <w:szCs w:val="24"/>
+                              </w:rPr>
+                              <w:t>Alter Client UI to make use of this application</w:t>
+                            </w:r>
+                          </w:p>
+                          <w:p>
+                            <w:pPr>
+                              <w:pStyle w:val="ListParagraph"/>
+                              <w:numPr>
+                                <w:ilvl w:val="0"/>
+                                <w:numId w:val="5"/>
+                              </w:numPr>
+                              <w:spacing w:before="120"/>
+                              <w:rPr>
+                                <w:sz w:val="24"/>
+                                <w:szCs w:val="24"/>
+                              </w:rPr>
+                            </w:pPr>
+                            <w:r>
+                              <w:rPr>
+                                <w:sz w:val="24"/>
+                                <w:szCs w:val="24"/>
+                              </w:rPr>
+                              <w:t>Update Gantt chart</w:t>
+                            </w:r>
+                          </w:p>
+                          <w:p>
+                            <w:pPr>
+                              <w:pStyle w:val="ListParagraph"/>
+                              <w:numPr>
+                                <w:ilvl w:val="0"/>
+                                <w:numId w:val="5"/>
+                              </w:numPr>
+                              <w:spacing w:before="120"/>
+                              <w:rPr>
+                                <w:sz w:val="24"/>
+                                <w:szCs w:val="24"/>
+                              </w:rPr>
+                            </w:pPr>
+                            <w:r>
+                              <w:rPr>
+                                <w:sz w:val="24"/>
+                                <w:szCs w:val="24"/>
+                              </w:rPr>
+                              <w:t>Update Project Desc and Solution approach document</w:t>
+                            </w:r>
+                            <w:bookmarkStart w:id="0" w:name="_GoBack"/>
+                            <w:bookmarkEnd w:id="0"/>
                           </w:p>
                         </w:txbxContent>
                       </wps:txbx>
@@ -629,12 +745,88 @@
                     <w:p>
                       <w:pPr>
                         <w:pStyle w:val="ListParagraph"/>
+                        <w:numPr>
+                          <w:ilvl w:val="0"/>
+                          <w:numId w:val="5"/>
+                        </w:numPr>
                         <w:spacing w:before="120"/>
                         <w:rPr>
                           <w:sz w:val="24"/>
                           <w:szCs w:val="24"/>
                         </w:rPr>
                       </w:pPr>
+                      <w:r>
+                        <w:rPr>
+                          <w:sz w:val="24"/>
+                          <w:szCs w:val="24"/>
+                        </w:rPr>
+                        <w:t>Create caching application for the edge node</w:t>
+                      </w:r>
+                    </w:p>
+                    <w:p>
+                      <w:pPr>
+                        <w:pStyle w:val="ListParagraph"/>
+                        <w:numPr>
+                          <w:ilvl w:val="0"/>
+                          <w:numId w:val="5"/>
+                        </w:numPr>
+                        <w:spacing w:before="120"/>
+                        <w:rPr>
+                          <w:sz w:val="24"/>
+                          <w:szCs w:val="24"/>
+                        </w:rPr>
+                      </w:pPr>
+                      <w:r>
+                        <w:rPr>
+                          <w:sz w:val="24"/>
+                          <w:szCs w:val="24"/>
+                        </w:rPr>
+                        <w:t>Alter Client UI to make use of this application</w:t>
+                      </w:r>
+                    </w:p>
+                    <w:p>
+                      <w:pPr>
+                        <w:pStyle w:val="ListParagraph"/>
+                        <w:numPr>
+                          <w:ilvl w:val="0"/>
+                          <w:numId w:val="5"/>
+                        </w:numPr>
+                        <w:spacing w:before="120"/>
+                        <w:rPr>
+                          <w:sz w:val="24"/>
+                          <w:szCs w:val="24"/>
+                        </w:rPr>
+                      </w:pPr>
+                      <w:r>
+                        <w:rPr>
+                          <w:sz w:val="24"/>
+                          <w:szCs w:val="24"/>
+                        </w:rPr>
+                        <w:t>Update Gantt chart</w:t>
+                      </w:r>
+                    </w:p>
+                    <w:p>
+                      <w:pPr>
+                        <w:pStyle w:val="ListParagraph"/>
+                        <w:numPr>
+                          <w:ilvl w:val="0"/>
+                          <w:numId w:val="5"/>
+                        </w:numPr>
+                        <w:spacing w:before="120"/>
+                        <w:rPr>
+                          <w:sz w:val="24"/>
+                          <w:szCs w:val="24"/>
+                        </w:rPr>
+                      </w:pPr>
+                      <w:r>
+                        <w:rPr>
+                          <w:sz w:val="24"/>
+                          <w:szCs w:val="24"/>
+                        </w:rPr>
+                        <w:t>Update Project Desc and Solution approach document</w:t>
+                      </w:r>
+                      <w:bookmarkStart w:id="1" w:name="_GoBack"/>
+                      <w:bookmarkEnd w:id="1"/>
                     </w:p>
                   </w:txbxContent>
                 </v:textbox>
@@ -730,6 +922,13 @@
                                 <w:lang w:val="en-GB"/>
                               </w:rPr>
                             </w:pPr>
+                            <w:r>
+                              <w:rPr>
+                                <w:sz w:val="22"/>
+                                <w:lang w:val="en-GB"/>
+                              </w:rPr>
+                              <w:t>N/a</w:t>
+                            </w:r>
                           </w:p>
                         </w:txbxContent>
                       </wps:txbx>
@@ -761,6 +960,13 @@
                           <w:lang w:val="en-GB"/>
                         </w:rPr>
                       </w:pPr>
+                      <w:r>
+                        <w:rPr>
+                          <w:sz w:val="22"/>
+                          <w:lang w:val="en-GB"/>
+                        </w:rPr>
+                        <w:t>N/a</w:t>
+                      </w:r>
                     </w:p>
                   </w:txbxContent>
                 </v:textbox>
@@ -1352,6 +1558,119 @@
     </w:lvl>
   </w:abstractNum>
   <w:abstractNum w:abstractNumId="3" w15:restartNumberingAfterBreak="0">
+    <w:nsid w:val="50B868CE"/>
+    <w:multiLevelType w:val="hybridMultilevel"/>
+    <w:tmpl w:val="056EC726"/>
+    <w:lvl w:ilvl="0" w:tplc="08090001">
+      <w:start w:val="1"/>
+      <w:numFmt w:val="bullet"/>
+      <w:lvlText w:val=""/>
+      <w:lvlJc w:val="left"/>
+      <w:pPr>
+        <w:ind w:left="720" w:hanging="360"/>
+      </w:pPr>
+      <w:rPr>
+        <w:rFonts w:ascii="Symbol" w:hAnsi="Symbol" w:hint="default"/>
+      </w:rPr>
+    </w:lvl>
+    <w:lvl w:ilvl="1" w:tplc="08090003" w:tentative="1">
+      <w:start w:val="1"/>
+      <w:numFmt w:val="bullet"/>
+      <w:lvlText w:val="o"/>
+      <w:lvlJc w:val="left"/>
+      <w:pPr>
+        <w:ind w:left="1440" w:hanging="360"/>
+      </w:pPr>
+      <w:rPr>
+        <w:rFonts w:ascii="Courier New" w:hAnsi="Courier New" w:cs="Courier New" w:hint="default"/>
+      </w:rPr>
+    </w:lvl>
+    <w:lvl w:ilvl="2" w:tplc="08090005" w:tentative="1">
+      <w:start w:val="1"/>
+      <w:numFmt w:val="bullet"/>
+      <w:lvlText w:val=""/>
+      <w:lvlJc w:val="left"/>
+      <w:pPr>
+        <w:ind w:left="2160" w:hanging="360"/>
+      </w:pPr>
+      <w:rPr>
+        <w:rFonts w:ascii="Wingdings" w:hAnsi="Wingdings" w:hint="default"/>
+      </w:rPr>
+    </w:lvl>
+    <w:lvl w:ilvl="3" w:tplc="08090001" w:tentative="1">
+      <w:start w:val="1"/>
+      <w:numFmt w:val="bullet"/>
+      <w:lvlText w:val=""/>
+      <w:lvlJc w:val="left"/>
+      <w:pPr>
+        <w:ind w:left="2880" w:hanging="360"/>
+      </w:pPr>
+      <w:rPr>
+        <w:rFonts w:ascii="Symbol" w:hAnsi="Symbol" w:hint="default"/>
+      </w:rPr>
+    </w:lvl>
+    <w:lvl w:ilvl="4" w:tplc="08090003" w:tentative="1">
+      <w:start w:val="1"/>
+      <w:numFmt w:val="bullet"/>
+      <w:lvlText w:val="o"/>
+      <w:lvlJc w:val="left"/>
+      <w:pPr>
+        <w:ind w:left="3600" w:hanging="360"/>
+      </w:pPr>
+      <w:rPr>
+        <w:rFonts w:ascii="Courier New" w:hAnsi="Courier New" w:cs="Courier New" w:hint="default"/>
+      </w:rPr>
+    </w:lvl>
+    <w:lvl w:ilvl="5" w:tplc="08090005" w:tentative="1">
+      <w:start w:val="1"/>
+      <w:numFmt w:val="bullet"/>
+      <w:lvlText w:val=""/>
+      <w:lvlJc w:val="left"/>
+      <w:pPr>
+        <w:ind w:left="4320" w:hanging="360"/>
+      </w:pPr>
+      <w:rPr>
+        <w:rFonts w:ascii="Wingdings" w:hAnsi="Wingdings" w:hint="default"/>
+      </w:rPr>
+    </w:lvl>
+    <w:lvl w:ilvl="6" w:tplc="08090001" w:tentative="1">
+      <w:start w:val="1"/>
+      <w:numFmt w:val="bullet"/>
+      <w:lvlText w:val=""/>
+      <w:lvlJc w:val="left"/>
+      <w:pPr>
+        <w:ind w:left="5040" w:hanging="360"/>
+      </w:pPr>
+      <w:rPr>
+        <w:rFonts w:ascii="Symbol" w:hAnsi="Symbol" w:hint="default"/>
+      </w:rPr>
+    </w:lvl>
+    <w:lvl w:ilvl="7" w:tplc="08090003" w:tentative="1">
+      <w:start w:val="1"/>
+      <w:numFmt w:val="bullet"/>
+      <w:lvlText w:val="o"/>
+      <w:lvlJc w:val="left"/>
+      <w:pPr>
+        <w:ind w:left="5760" w:hanging="360"/>
+      </w:pPr>
+      <w:rPr>
+        <w:rFonts w:ascii="Courier New" w:hAnsi="Courier New" w:cs="Courier New" w:hint="default"/>
+      </w:rPr>
+    </w:lvl>
+    <w:lvl w:ilvl="8" w:tplc="08090005" w:tentative="1">
+      <w:start w:val="1"/>
+      <w:numFmt w:val="bullet"/>
+      <w:lvlText w:val=""/>
+      <w:lvlJc w:val="left"/>
+      <w:pPr>
+        <w:ind w:left="6480" w:hanging="360"/>
+      </w:pPr>
+      <w:rPr>
+        <w:rFonts w:ascii="Wingdings" w:hAnsi="Wingdings" w:hint="default"/>
+      </w:rPr>
+    </w:lvl>
+  </w:abstractNum>
+  <w:abstractNum w:abstractNumId="4" w15:restartNumberingAfterBreak="0">
     <w:nsid w:val="6FB255C7"/>
     <w:multiLevelType w:val="singleLevel"/>
     <w:tmpl w:val="0409000F"/>
@@ -1369,7 +1688,7 @@
     </w:lvl>
   </w:abstractNum>
   <w:num w:numId="1">
-    <w:abstractNumId w:val="3"/>
+    <w:abstractNumId w:val="4"/>
   </w:num>
   <w:num w:numId="2">
     <w:abstractNumId w:val="0"/>
@@ -1379,6 +1698,9 @@
   </w:num>
   <w:num w:numId="4">
     <w:abstractNumId w:val="1"/>
+  </w:num>
+  <w:num w:numId="5">
+    <w:abstractNumId w:val="3"/>
   </w:num>
 </w:numbering>
 </file>
@@ -1494,6 +1816,7 @@
     <w:lsdException w:name="HTML Sample" w:semiHidden="1" w:unhideWhenUsed="1"/>
     <w:lsdException w:name="HTML Typewriter" w:semiHidden="1" w:unhideWhenUsed="1"/>
     <w:lsdException w:name="HTML Variable" w:semiHidden="1" w:unhideWhenUsed="1"/>
+    <w:lsdException w:name="Normal Table" w:semiHidden="1" w:unhideWhenUsed="1"/>
     <w:lsdException w:name="annotation subject" w:semiHidden="1" w:unhideWhenUsed="1"/>
     <w:lsdException w:name="No List" w:semiHidden="1" w:unhideWhenUsed="1"/>
     <w:lsdException w:name="Outline List 1" w:semiHidden="1" w:unhideWhenUsed="1"/>
@@ -1539,8 +1862,10 @@
     <w:lsdException w:name="Table Subtle 1" w:semiHidden="1" w:unhideWhenUsed="1"/>
     <w:lsdException w:name="Table Subtle 2" w:semiHidden="1" w:unhideWhenUsed="1"/>
     <w:lsdException w:name="Table Web 1" w:semiHidden="1" w:unhideWhenUsed="1"/>
+    <w:lsdException w:name="Table Web 2" w:semiHidden="1" w:unhideWhenUsed="1"/>
     <w:lsdException w:name="Table Web 3" w:semiHidden="1" w:unhideWhenUsed="1"/>
     <w:lsdException w:name="Balloon Text" w:semiHidden="1" w:unhideWhenUsed="1"/>
+    <w:lsdException w:name="Table Theme" w:semiHidden="1" w:unhideWhenUsed="1"/>
     <w:lsdException w:name="Placeholder Text" w:semiHidden="1" w:uiPriority="99"/>
     <w:lsdException w:name="No Spacing" w:uiPriority="1" w:qFormat="1"/>
     <w:lsdException w:name="Light Shading" w:uiPriority="60"/>
@@ -2139,6 +2464,21 @@
 </file>
 
 <file path=customXml/item1.xml><?xml version="1.0" encoding="utf-8"?>
+<?mso-contentType ?>
+<FormTemplates xmlns="http://schemas.microsoft.com/sharepoint/v3/contenttype/forms">
+  <Display>DocumentLibraryForm</Display>
+  <Edit>DocumentLibraryForm</Edit>
+  <New>DocumentLibraryForm</New>
+</FormTemplates>
+</file>
+
+<file path=customXml/item2.xml><?xml version="1.0" encoding="utf-8"?>
+<p:properties xmlns:p="http://schemas.microsoft.com/office/2006/metadata/properties" xmlns:xsi="http://www.w3.org/2001/XMLSchema-instance" xmlns:pc="http://schemas.microsoft.com/office/infopath/2007/PartnerControls">
+  <documentManagement/>
+</p:properties>
+</file>
+
+<file path=customXml/item3.xml><?xml version="1.0" encoding="utf-8"?>
 <ct:contentTypeSchema xmlns:ct="http://schemas.microsoft.com/office/2006/metadata/contentType" xmlns:ma="http://schemas.microsoft.com/office/2006/metadata/properties/metaAttributes" ct:_="" ma:_="" ma:contentTypeName="Document" ma:contentTypeID="0x01010062E9664EB5E6484E86102B6DED9A5B77" ma:contentTypeVersion="0" ma:contentTypeDescription="Create a new document." ma:contentTypeScope="" ma:versionID="23bae21b6d94e7d5efbf02e9ceb9bef0">
   <xsd:schema xmlns:xsd="http://www.w3.org/2001/XMLSchema" xmlns:xs="http://www.w3.org/2001/XMLSchema" xmlns:p="http://schemas.microsoft.com/office/2006/metadata/properties" targetNamespace="http://schemas.microsoft.com/office/2006/metadata/properties" ma:root="true" ma:fieldsID="1b05d82d297216baf5b26c55225140df">
     <xsd:element name="properties">
@@ -2252,33 +2592,10 @@
 </ct:contentTypeSchema>
 </file>
 
-<file path=customXml/item2.xml><?xml version="1.0" encoding="utf-8"?>
-<p:properties xmlns:p="http://schemas.microsoft.com/office/2006/metadata/properties" xmlns:xsi="http://www.w3.org/2001/XMLSchema-instance" xmlns:pc="http://schemas.microsoft.com/office/infopath/2007/PartnerControls">
-  <documentManagement/>
-</p:properties>
-</file>
-
-<file path=customXml/item3.xml><?xml version="1.0" encoding="utf-8"?>
-<?mso-contentType ?>
-<FormTemplates xmlns="http://schemas.microsoft.com/sharepoint/v3/contenttype/forms">
-  <Display>DocumentLibraryForm</Display>
-  <Edit>DocumentLibraryForm</Edit>
-  <New>DocumentLibraryForm</New>
-</FormTemplates>
-</file>
-
 <file path=customXml/itemProps1.xml><?xml version="1.0" encoding="utf-8"?>
-<ds:datastoreItem xmlns:ds="http://schemas.openxmlformats.org/officeDocument/2006/customXml" ds:itemID="{DAEE495F-A35C-4F6C-A80C-DC45192E5E56}">
+<ds:datastoreItem xmlns:ds="http://schemas.openxmlformats.org/officeDocument/2006/customXml" ds:itemID="{A684AF77-8573-4EE8-AE44-EBB5FEF6B3A0}">
   <ds:schemaRefs>
-    <ds:schemaRef ds:uri="http://schemas.microsoft.com/office/2006/metadata/contentType"/>
-    <ds:schemaRef ds:uri="http://schemas.microsoft.com/office/2006/metadata/properties/metaAttributes"/>
-    <ds:schemaRef ds:uri="http://www.w3.org/2001/XMLSchema"/>
-    <ds:schemaRef ds:uri="http://schemas.microsoft.com/office/2006/metadata/properties"/>
-    <ds:schemaRef ds:uri="http://schemas.openxmlformats.org/package/2006/metadata/core-properties"/>
-    <ds:schemaRef ds:uri="http://purl.org/dc/elements/1.1/"/>
-    <ds:schemaRef ds:uri="http://purl.org/dc/terms/"/>
-    <ds:schemaRef ds:uri="http://schemas.microsoft.com/internal/obd"/>
-    <ds:schemaRef ds:uri="http://schemas.microsoft.com/office/infopath/2007/PartnerControls"/>
+    <ds:schemaRef ds:uri="http://schemas.microsoft.com/sharepoint/v3/contenttype/forms"/>
   </ds:schemaRefs>
 </ds:datastoreItem>
 </file>
@@ -2293,9 +2610,17 @@
 </file>
 
 <file path=customXml/itemProps3.xml><?xml version="1.0" encoding="utf-8"?>
-<ds:datastoreItem xmlns:ds="http://schemas.openxmlformats.org/officeDocument/2006/customXml" ds:itemID="{A684AF77-8573-4EE8-AE44-EBB5FEF6B3A0}">
+<ds:datastoreItem xmlns:ds="http://schemas.openxmlformats.org/officeDocument/2006/customXml" ds:itemID="{DAEE495F-A35C-4F6C-A80C-DC45192E5E56}">
   <ds:schemaRefs>
-    <ds:schemaRef ds:uri="http://schemas.microsoft.com/sharepoint/v3/contenttype/forms"/>
+    <ds:schemaRef ds:uri="http://schemas.microsoft.com/office/2006/metadata/contentType"/>
+    <ds:schemaRef ds:uri="http://schemas.microsoft.com/office/2006/metadata/properties/metaAttributes"/>
+    <ds:schemaRef ds:uri="http://www.w3.org/2001/XMLSchema"/>
+    <ds:schemaRef ds:uri="http://schemas.microsoft.com/office/2006/metadata/properties"/>
+    <ds:schemaRef ds:uri="http://schemas.openxmlformats.org/package/2006/metadata/core-properties"/>
+    <ds:schemaRef ds:uri="http://purl.org/dc/elements/1.1/"/>
+    <ds:schemaRef ds:uri="http://purl.org/dc/terms/"/>
+    <ds:schemaRef ds:uri="http://schemas.microsoft.com/internal/obd"/>
+    <ds:schemaRef ds:uri="http://schemas.microsoft.com/office/infopath/2007/PartnerControls"/>
   </ds:schemaRefs>
 </ds:datastoreItem>
 </file>
</xml_diff>